<commit_message>
nuevo contenido en tutorial y archivo prueba
</commit_message>
<xml_diff>
--- a/Java.docx
+++ b/Java.docx
@@ -1,12 +1,14 @@
 
 <file path=word/document.xml><?xml version="1.0" encoding="utf-8"?>
 <w:document xmlns:wpc="http://schemas.microsoft.com/office/word/2010/wordprocessingCanvas" xmlns:mc="http://schemas.openxmlformats.org/markup-compatibility/2006" xmlns:o="urn:schemas-microsoft-com:office:office" xmlns:r="http://schemas.openxmlformats.org/officeDocument/2006/relationships" xmlns:m="http://schemas.openxmlformats.org/officeDocument/2006/math" xmlns:v="urn:schemas-microsoft-com:vml" xmlns:wp14="http://schemas.microsoft.com/office/word/2010/wordprocessingDrawing" xmlns:wp="http://schemas.openxmlformats.org/drawingml/2006/wordprocessingDrawing" xmlns:w10="urn:schemas-microsoft-com:office:word" xmlns:w="http://schemas.openxmlformats.org/wordprocessingml/2006/main" xmlns:w14="http://schemas.microsoft.com/office/word/2010/wordml" xmlns:w15="http://schemas.microsoft.com/office/word/2012/wordml" xmlns:wpg="http://schemas.microsoft.com/office/word/2010/wordprocessingGroup" xmlns:wpi="http://schemas.microsoft.com/office/word/2010/wordprocessingInk" xmlns:wne="http://schemas.microsoft.com/office/word/2006/wordml" xmlns:wps="http://schemas.microsoft.com/office/word/2010/wordprocessingShape" mc:Ignorable="w14 w15 wp14">
+  <w:background w:color="FFFFFF" w:themeColor="background1"/>
   <w:body>
     <w:p>
       <w:pPr>
         <w:pStyle w:val="Puesto"/>
         <w:rPr>
           <w:noProof/>
+          <w:color w:val="auto"/>
           <w:lang w:val="es-ES"/>
         </w:rPr>
       </w:pPr>
@@ -14,7 +16,7 @@
         <w:rPr>
           <w:rFonts w:ascii="Century Gothic" w:hAnsi="Century Gothic"/>
           <w:noProof/>
-          <w:color w:val="B01513"/>
+          <w:color w:val="auto"/>
           <w:lang w:val="es-ES"/>
         </w:rPr>
         <w:t>Java</w:t>
@@ -25,6 +27,7 @@
         <w:pStyle w:val="Ttulo1"/>
         <w:rPr>
           <w:noProof/>
+          <w:color w:val="auto"/>
           <w:lang w:val="es-ES"/>
         </w:rPr>
       </w:pPr>
@@ -32,7 +35,7 @@
         <w:rPr>
           <w:rFonts w:ascii="Century Gothic" w:hAnsi="Century Gothic"/>
           <w:noProof/>
-          <w:color w:val="B01513"/>
+          <w:color w:val="auto"/>
           <w:lang w:val="es-ES"/>
         </w:rPr>
         <w:t>Clase 1</w:t>
@@ -127,11 +130,625 @@
         </w:rPr>
         <w:t>Este curso esta orientado a personas que desean aprender java para desarrollar aplicaciones moviles en android studio.</w:t>
       </w:r>
+    </w:p>
+    <w:p>
+      <w:pPr>
+        <w:pStyle w:val="Ttulo1"/>
+        <w:rPr>
+          <w:noProof/>
+          <w:color w:val="auto"/>
+          <w:lang w:val="es-ES"/>
+        </w:rPr>
+      </w:pPr>
+      <w:r>
+        <w:rPr>
+          <w:noProof/>
+          <w:color w:val="auto"/>
+          <w:lang w:val="es-ES"/>
+        </w:rPr>
+        <w:t>Inicio</w:t>
+      </w:r>
+    </w:p>
+    <w:p>
+      <w:pPr>
+        <w:rPr>
+          <w:lang w:val="es-ES"/>
+        </w:rPr>
+      </w:pPr>
+      <w:r>
+        <w:rPr>
+          <w:lang w:val="es-ES"/>
+        </w:rPr>
+        <w:t xml:space="preserve">Para comenzar tienes que saber que java es un lenguaje de programación muy enganchado con la programación orientada a objetos por lo que escucharas la palabra </w:t>
+      </w:r>
+      <w:r>
+        <w:rPr>
+          <w:b/>
+          <w:lang w:val="es-ES"/>
+        </w:rPr>
+        <w:t xml:space="preserve">clase </w:t>
+      </w:r>
+      <w:r>
+        <w:rPr>
+          <w:lang w:val="es-ES"/>
+        </w:rPr>
+        <w:t>muy seguido, por ahora solo tienes que saber la estructura inicial, deberás colocarla siempre, pero más adelante entenderás que significa.</w:t>
+      </w:r>
+    </w:p>
+    <w:p>
+      <w:pPr>
+        <w:rPr>
+          <w:lang w:val="es-ES"/>
+        </w:rPr>
+      </w:pPr>
+      <w:proofErr w:type="spellStart"/>
+      <w:proofErr w:type="gramStart"/>
+      <w:r>
+        <w:rPr>
+          <w:lang w:val="es-ES"/>
+        </w:rPr>
+        <w:t>public</w:t>
+      </w:r>
+      <w:proofErr w:type="spellEnd"/>
+      <w:proofErr w:type="gramEnd"/>
+      <w:r>
+        <w:rPr>
+          <w:lang w:val="es-ES"/>
+        </w:rPr>
+        <w:t xml:space="preserve"> </w:t>
+      </w:r>
+      <w:proofErr w:type="spellStart"/>
+      <w:r>
+        <w:rPr>
+          <w:lang w:val="es-ES"/>
+        </w:rPr>
+        <w:t>class</w:t>
+      </w:r>
+      <w:proofErr w:type="spellEnd"/>
+      <w:r>
+        <w:rPr>
+          <w:lang w:val="es-ES"/>
+        </w:rPr>
+        <w:t xml:space="preserve"> </w:t>
+      </w:r>
+      <w:proofErr w:type="spellStart"/>
+      <w:r>
+        <w:rPr>
+          <w:lang w:val="es-ES"/>
+        </w:rPr>
+        <w:t>NombreArchivo</w:t>
+      </w:r>
+      <w:proofErr w:type="spellEnd"/>
+      <w:r>
+        <w:rPr>
+          <w:lang w:val="es-ES"/>
+        </w:rPr>
+        <w:t xml:space="preserve"> {</w:t>
+      </w:r>
+    </w:p>
+    <w:p>
+      <w:pPr>
+        <w:rPr>
+          <w:lang w:val="es-ES"/>
+        </w:rPr>
+      </w:pPr>
+      <w:r>
+        <w:rPr>
+          <w:lang w:val="es-ES"/>
+        </w:rPr>
+        <w:tab/>
+      </w:r>
+      <w:proofErr w:type="spellStart"/>
+      <w:proofErr w:type="gramStart"/>
+      <w:r>
+        <w:rPr>
+          <w:lang w:val="es-ES"/>
+        </w:rPr>
+        <w:t>public</w:t>
+      </w:r>
+      <w:proofErr w:type="spellEnd"/>
+      <w:proofErr w:type="gramEnd"/>
+      <w:r>
+        <w:rPr>
+          <w:lang w:val="es-ES"/>
+        </w:rPr>
+        <w:t xml:space="preserve"> </w:t>
+      </w:r>
+      <w:proofErr w:type="spellStart"/>
+      <w:r>
+        <w:rPr>
+          <w:lang w:val="es-ES"/>
+        </w:rPr>
+        <w:t>static</w:t>
+      </w:r>
+      <w:proofErr w:type="spellEnd"/>
+      <w:r>
+        <w:rPr>
+          <w:lang w:val="es-ES"/>
+        </w:rPr>
+        <w:t xml:space="preserve"> </w:t>
+      </w:r>
+      <w:proofErr w:type="spellStart"/>
+      <w:r>
+        <w:rPr>
+          <w:lang w:val="es-ES"/>
+        </w:rPr>
+        <w:t>void</w:t>
+      </w:r>
+      <w:proofErr w:type="spellEnd"/>
+      <w:r>
+        <w:rPr>
+          <w:lang w:val="es-ES"/>
+        </w:rPr>
+        <w:t xml:space="preserve"> </w:t>
+      </w:r>
+      <w:proofErr w:type="spellStart"/>
+      <w:r>
+        <w:rPr>
+          <w:lang w:val="es-ES"/>
+        </w:rPr>
+        <w:t>main</w:t>
+      </w:r>
+      <w:proofErr w:type="spellEnd"/>
+      <w:r>
+        <w:rPr>
+          <w:lang w:val="es-ES"/>
+        </w:rPr>
+        <w:t>(</w:t>
+      </w:r>
+      <w:proofErr w:type="spellStart"/>
+      <w:r>
+        <w:rPr>
+          <w:lang w:val="es-ES"/>
+        </w:rPr>
+        <w:t>String</w:t>
+      </w:r>
+      <w:proofErr w:type="spellEnd"/>
+      <w:r>
+        <w:rPr>
+          <w:lang w:val="es-ES"/>
+        </w:rPr>
+        <w:t xml:space="preserve">[] </w:t>
+      </w:r>
+      <w:proofErr w:type="spellStart"/>
+      <w:r>
+        <w:rPr>
+          <w:lang w:val="es-ES"/>
+        </w:rPr>
+        <w:t>args</w:t>
+      </w:r>
+      <w:proofErr w:type="spellEnd"/>
+      <w:r>
+        <w:rPr>
+          <w:lang w:val="es-ES"/>
+        </w:rPr>
+        <w:t>){</w:t>
+      </w:r>
+    </w:p>
+    <w:p>
+      <w:pPr>
+        <w:ind w:firstLine="720"/>
+        <w:rPr>
+          <w:lang w:val="es-ES"/>
+        </w:rPr>
+      </w:pPr>
+      <w:r>
+        <w:rPr>
+          <w:lang w:val="es-ES"/>
+        </w:rPr>
+        <w:tab/>
+        <w:t>//aquí ira tu código</w:t>
+      </w:r>
+    </w:p>
+    <w:p>
+      <w:pPr>
+        <w:ind w:firstLine="720"/>
+        <w:rPr>
+          <w:lang w:val="es-ES"/>
+        </w:rPr>
+      </w:pPr>
+      <w:r>
+        <w:rPr>
+          <w:lang w:val="es-ES"/>
+        </w:rPr>
+        <w:t>}</w:t>
+      </w:r>
+    </w:p>
+    <w:p>
+      <w:pPr>
+        <w:rPr>
+          <w:lang w:val="es-ES"/>
+        </w:rPr>
+      </w:pPr>
+      <w:r>
+        <w:rPr>
+          <w:lang w:val="es-ES"/>
+        </w:rPr>
+        <w:t>}</w:t>
+      </w:r>
+    </w:p>
+    <w:p>
+      <w:pPr>
+        <w:rPr>
+          <w:lang w:val="es-ES"/>
+        </w:rPr>
+      </w:pPr>
+      <w:r>
+        <w:rPr>
+          <w:lang w:val="es-ES"/>
+        </w:rPr>
+        <w:t>Donde dice “</w:t>
+      </w:r>
+      <w:proofErr w:type="spellStart"/>
+      <w:r>
+        <w:rPr>
+          <w:lang w:val="es-ES"/>
+        </w:rPr>
+        <w:t>NombreArchivo</w:t>
+      </w:r>
+      <w:proofErr w:type="spellEnd"/>
+      <w:r>
+        <w:rPr>
+          <w:lang w:val="es-ES"/>
+        </w:rPr>
+        <w:t>” siempre se empieza con mayúscula y obligatoriamente tendrá que tener el mismo nombre del archivo incluyendo la mayúscula, de lo contrario el programa no funcionara.</w:t>
+      </w:r>
+    </w:p>
+    <w:p>
+      <w:pPr>
+        <w:pStyle w:val="Ttulo1"/>
+        <w:rPr>
+          <w:color w:val="auto"/>
+          <w:lang w:val="es-ES"/>
+        </w:rPr>
+      </w:pPr>
+      <w:r>
+        <w:rPr>
+          <w:color w:val="auto"/>
+          <w:lang w:val="es-ES"/>
+        </w:rPr>
+        <w:t>Como ejecutarlo…</w:t>
+      </w:r>
+    </w:p>
+    <w:p>
+      <w:pPr>
+        <w:rPr>
+          <w:lang w:val="es-ES"/>
+        </w:rPr>
+      </w:pPr>
+      <w:r>
+        <w:rPr>
+          <w:lang w:val="es-ES"/>
+        </w:rPr>
+        <w:t xml:space="preserve">En </w:t>
+      </w:r>
+      <w:proofErr w:type="spellStart"/>
+      <w:r>
+        <w:rPr>
+          <w:lang w:val="es-ES"/>
+        </w:rPr>
+        <w:t>windows</w:t>
+      </w:r>
+      <w:proofErr w:type="spellEnd"/>
+      <w:r>
+        <w:rPr>
+          <w:lang w:val="es-ES"/>
+        </w:rPr>
+        <w:t xml:space="preserve"> se agrega la dirección del programa </w:t>
+      </w:r>
+      <w:proofErr w:type="spellStart"/>
+      <w:r>
+        <w:rPr>
+          <w:b/>
+          <w:lang w:val="es-ES"/>
+        </w:rPr>
+        <w:t>javac</w:t>
+      </w:r>
+      <w:proofErr w:type="spellEnd"/>
+      <w:r>
+        <w:rPr>
+          <w:lang w:val="es-ES"/>
+        </w:rPr>
+        <w:t xml:space="preserve"> que se encuentra en archivos de programa, java y </w:t>
+      </w:r>
+      <w:proofErr w:type="spellStart"/>
+      <w:r>
+        <w:rPr>
+          <w:lang w:val="es-ES"/>
+        </w:rPr>
+        <w:t>bin</w:t>
+      </w:r>
+      <w:proofErr w:type="spellEnd"/>
+      <w:r>
+        <w:rPr>
+          <w:lang w:val="es-ES"/>
+        </w:rPr>
+        <w:t>. Esa dirección se agrega a PATH en preferencias del equipo, variables de entorno.</w:t>
+      </w:r>
+    </w:p>
+    <w:p>
+      <w:pPr>
+        <w:rPr>
+          <w:lang w:val="es-ES"/>
+        </w:rPr>
+      </w:pPr>
+      <w:r>
+        <w:rPr>
+          <w:lang w:val="es-ES"/>
+        </w:rPr>
+        <w:t xml:space="preserve">Tanto en Linux como un S.O. de </w:t>
+      </w:r>
+      <w:proofErr w:type="spellStart"/>
+      <w:r>
+        <w:rPr>
+          <w:lang w:val="es-ES"/>
+        </w:rPr>
+        <w:t>windows</w:t>
+      </w:r>
+      <w:proofErr w:type="spellEnd"/>
+      <w:r>
+        <w:rPr>
+          <w:lang w:val="es-ES"/>
+        </w:rPr>
+        <w:t xml:space="preserve"> el código java debe ser compilado primero y luego ejecutado, primero debes colocarte en la carpeta donde se encuentre tu archivo .java (tanto en </w:t>
+      </w:r>
+      <w:proofErr w:type="spellStart"/>
+      <w:r>
+        <w:rPr>
+          <w:lang w:val="es-ES"/>
+        </w:rPr>
+        <w:t>cmd</w:t>
+      </w:r>
+      <w:proofErr w:type="spellEnd"/>
+      <w:r>
+        <w:rPr>
+          <w:lang w:val="es-ES"/>
+        </w:rPr>
+        <w:t xml:space="preserve"> como terminal de Linux) y primero debes escribir </w:t>
+      </w:r>
+      <w:proofErr w:type="spellStart"/>
+      <w:r>
+        <w:rPr>
+          <w:b/>
+          <w:lang w:val="es-ES"/>
+        </w:rPr>
+        <w:t>javac</w:t>
+      </w:r>
+      <w:proofErr w:type="spellEnd"/>
+      <w:r>
+        <w:rPr>
+          <w:b/>
+          <w:lang w:val="es-ES"/>
+        </w:rPr>
+        <w:t xml:space="preserve"> NombreArchivo.java </w:t>
+      </w:r>
+      <w:r>
+        <w:rPr>
+          <w:lang w:val="es-ES"/>
+        </w:rPr>
+        <w:t xml:space="preserve">esto compilara el código que escribiste y vera si contiene errores, de no tener ninguno generara un archivo </w:t>
+      </w:r>
+      <w:proofErr w:type="spellStart"/>
+      <w:r>
+        <w:rPr>
+          <w:b/>
+          <w:lang w:val="es-ES"/>
+        </w:rPr>
+        <w:t>NombreArchivo.class</w:t>
+      </w:r>
+      <w:proofErr w:type="spellEnd"/>
+      <w:r>
+        <w:rPr>
+          <w:b/>
+          <w:lang w:val="es-ES"/>
+        </w:rPr>
+        <w:t xml:space="preserve">, </w:t>
+      </w:r>
+      <w:r>
+        <w:rPr>
+          <w:lang w:val="es-ES"/>
+        </w:rPr>
+        <w:t xml:space="preserve">si abres este archivo tendrá un </w:t>
+      </w:r>
+      <w:proofErr w:type="spellStart"/>
+      <w:r>
+        <w:rPr>
+          <w:lang w:val="es-ES"/>
+        </w:rPr>
+        <w:t>monton</w:t>
+      </w:r>
+      <w:proofErr w:type="spellEnd"/>
+      <w:r>
+        <w:rPr>
+          <w:lang w:val="es-ES"/>
+        </w:rPr>
+        <w:t xml:space="preserve"> de letras inentendibles, esto quiere decir que el computador “tradujo” el código que tu escribiste a algo más que el pudiera entender. Luego para poder ejecutarlo en la terminal debes escribir </w:t>
+      </w:r>
+      <w:r>
+        <w:rPr>
+          <w:b/>
+          <w:lang w:val="es-ES"/>
+        </w:rPr>
+        <w:t xml:space="preserve">java </w:t>
+      </w:r>
+      <w:proofErr w:type="spellStart"/>
+      <w:r>
+        <w:rPr>
+          <w:b/>
+          <w:lang w:val="es-ES"/>
+        </w:rPr>
+        <w:t>NombreArchivo</w:t>
+      </w:r>
+      <w:proofErr w:type="spellEnd"/>
+      <w:r>
+        <w:rPr>
+          <w:b/>
+          <w:lang w:val="es-ES"/>
+        </w:rPr>
+        <w:t xml:space="preserve"> </w:t>
+      </w:r>
+      <w:r>
+        <w:rPr>
+          <w:lang w:val="es-ES"/>
+        </w:rPr>
+        <w:t>sin ninguna extensión y si todo sale bien debería funcionar.</w:t>
+      </w:r>
+    </w:p>
+    <w:p>
+      <w:pPr>
+        <w:rPr>
+          <w:lang w:val="es-ES"/>
+        </w:rPr>
+      </w:pPr>
+      <w:r>
+        <w:rPr>
+          <w:lang w:val="es-ES"/>
+        </w:rPr>
+        <w:t xml:space="preserve">Esto es necesario para cuando programamos en editores de texto como sublime </w:t>
+      </w:r>
+      <w:proofErr w:type="spellStart"/>
+      <w:r>
+        <w:rPr>
+          <w:lang w:val="es-ES"/>
+        </w:rPr>
+        <w:t>text</w:t>
+      </w:r>
+      <w:proofErr w:type="spellEnd"/>
+      <w:r>
+        <w:rPr>
+          <w:lang w:val="es-ES"/>
+        </w:rPr>
+        <w:t xml:space="preserve"> o </w:t>
+      </w:r>
+      <w:proofErr w:type="spellStart"/>
+      <w:r>
+        <w:rPr>
+          <w:lang w:val="es-ES"/>
+        </w:rPr>
+        <w:t>notepad</w:t>
+      </w:r>
+      <w:proofErr w:type="spellEnd"/>
+      <w:r>
+        <w:rPr>
+          <w:lang w:val="es-ES"/>
+        </w:rPr>
+        <w:t>++ pero también hay una posibilidad de ocupar un IDE (entorno de desarrollo) como eclipse, entre otros. Ellos siempre tienen la funcionalidad de compilar y ejecutar al mismo tiempo por lo que no tendrás que estar todo el tiempo escribiendo en la terminal.</w:t>
+      </w:r>
+    </w:p>
+    <w:p>
+      <w:pPr>
+        <w:rPr>
+          <w:lang w:val="es-ES"/>
+        </w:rPr>
+      </w:pPr>
+    </w:p>
+    <w:p>
+      <w:pPr>
+        <w:pStyle w:val="Ttulo1"/>
+        <w:rPr>
+          <w:color w:val="auto"/>
+          <w:lang w:val="es-ES"/>
+        </w:rPr>
+      </w:pPr>
+      <w:r>
+        <w:rPr>
+          <w:color w:val="auto"/>
+          <w:lang w:val="es-ES"/>
+        </w:rPr>
+        <w:lastRenderedPageBreak/>
+        <w:t>Comentarios</w:t>
+      </w:r>
+    </w:p>
+    <w:p>
+      <w:pPr>
+        <w:rPr>
+          <w:lang w:val="es-ES"/>
+        </w:rPr>
+      </w:pPr>
+      <w:r>
+        <w:rPr>
+          <w:lang w:val="es-ES"/>
+        </w:rPr>
+        <w:t>Los comentarios en java son bastante sencillos, para hacer comentarios de una sola línea solo tienes que colocar “//”, por ejemplo</w:t>
+      </w:r>
+    </w:p>
+    <w:p>
+      <w:pPr>
+        <w:rPr>
+          <w:lang w:val="es-ES"/>
+        </w:rPr>
+      </w:pPr>
+      <w:r>
+        <w:rPr>
+          <w:lang w:val="es-ES"/>
+        </w:rPr>
+        <w:t>//este es un comentario de una línea</w:t>
+      </w:r>
+    </w:p>
+    <w:p>
+      <w:pPr>
+        <w:rPr>
+          <w:lang w:val="es-ES"/>
+        </w:rPr>
+      </w:pPr>
+      <w:r>
+        <w:rPr>
+          <w:lang w:val="es-ES"/>
+        </w:rPr>
+        <w:t>Para hacer comentarios de varias líneas seguidas debes empezar a comentar con “/*” y terminar de comentar con “*/”, ejemplo</w:t>
+      </w:r>
+    </w:p>
+    <w:p>
+      <w:pPr>
+        <w:rPr>
+          <w:lang w:val="es-ES"/>
+        </w:rPr>
+      </w:pPr>
+      <w:r>
+        <w:rPr>
+          <w:lang w:val="es-ES"/>
+        </w:rPr>
+        <w:t>/* Este es un comentario</w:t>
+      </w:r>
+    </w:p>
+    <w:p>
+      <w:pPr>
+        <w:rPr>
+          <w:lang w:val="es-ES"/>
+        </w:rPr>
+      </w:pPr>
+      <w:r>
+        <w:rPr>
+          <w:lang w:val="es-ES"/>
+        </w:rPr>
+        <w:t>De varias líneas */</w:t>
+      </w:r>
+    </w:p>
+    <w:p>
+      <w:pPr>
+        <w:rPr>
+          <w:lang w:val="es-ES"/>
+        </w:rPr>
+      </w:pPr>
       <w:bookmarkStart w:id="0" w:name="_GoBack"/>
       <w:bookmarkEnd w:id="0"/>
     </w:p>
+    <w:p>
+      <w:pPr>
+        <w:rPr>
+          <w:lang w:val="es-ES"/>
+        </w:rPr>
+      </w:pPr>
+    </w:p>
+    <w:p>
+      <w:pPr>
+        <w:rPr>
+          <w:lang w:val="es-ES"/>
+        </w:rPr>
+      </w:pPr>
+    </w:p>
     <w:sectPr>
-      <w:pgSz w:w="12240" w:h="15840"/>
+      <w:pgSz w:w="12240" w:h="15840" w:code="1"/>
       <w:pgMar w:top="1440" w:right="1440" w:bottom="1440" w:left="1440" w:header="720" w:footer="720" w:gutter="0"/>
       <w:cols w:space="720"/>
     </w:sectPr>
@@ -1502,6 +2119,36 @@
       <w:contextualSpacing/>
     </w:pPr>
   </w:style>
+  <w:style w:type="paragraph" w:styleId="Textodeglobo">
+    <w:name w:val="Balloon Text"/>
+    <w:basedOn w:val="Normal"/>
+    <w:link w:val="TextodegloboCar"/>
+    <w:uiPriority w:val="99"/>
+    <w:semiHidden/>
+    <w:unhideWhenUsed/>
+    <w:rsid w:val="00BA0526"/>
+    <w:pPr>
+      <w:spacing w:after="0" w:line="240" w:lineRule="auto"/>
+    </w:pPr>
+    <w:rPr>
+      <w:rFonts w:ascii="Segoe UI" w:hAnsi="Segoe UI" w:cs="Segoe UI"/>
+      <w:sz w:val="18"/>
+      <w:szCs w:val="18"/>
+    </w:rPr>
+  </w:style>
+  <w:style w:type="character" w:customStyle="1" w:styleId="TextodegloboCar">
+    <w:name w:val="Texto de globo Car"/>
+    <w:basedOn w:val="Fuentedeprrafopredeter"/>
+    <w:link w:val="Textodeglobo"/>
+    <w:uiPriority w:val="99"/>
+    <w:semiHidden/>
+    <w:rsid w:val="00BA0526"/>
+    <w:rPr>
+      <w:rFonts w:ascii="Segoe UI" w:hAnsi="Segoe UI" w:cs="Segoe UI"/>
+      <w:sz w:val="18"/>
+      <w:szCs w:val="18"/>
+    </w:rPr>
+  </w:style>
 </w:styles>
 </file>
 
@@ -1780,10 +2427,22 @@
 </FormTemplates>
 </file>
 
+<file path=customXml/item2.xml><?xml version="1.0" encoding="utf-8"?>
+<b:Sources xmlns:b="http://schemas.openxmlformats.org/officeDocument/2006/bibliography" xmlns="http://schemas.openxmlformats.org/officeDocument/2006/bibliography" SelectedStyle="\APASixthEditionOfficeOnline.xsl" StyleName="APA" Version="6"/>
+</file>
+
 <file path=customXml/itemProps1.xml><?xml version="1.0" encoding="utf-8"?>
 <ds:datastoreItem xmlns:ds="http://schemas.openxmlformats.org/officeDocument/2006/customXml" ds:itemID="{F8D527A9-858A-4DE6-85D1-2C4E15415FCB}">
   <ds:schemaRefs>
     <ds:schemaRef ds:uri="http://schemas.microsoft.com/sharepoint/v3/contenttype/forms"/>
   </ds:schemaRefs>
 </ds:datastoreItem>
+</file>
+
+<file path=customXml/itemProps2.xml><?xml version="1.0" encoding="utf-8"?>
+<ds:datastoreItem xmlns:ds="http://schemas.openxmlformats.org/officeDocument/2006/customXml" ds:itemID="{B478A11E-DF6E-4DBF-A4D0-BC5BAA1E419C}">
+  <ds:schemaRefs>
+    <ds:schemaRef ds:uri="http://schemas.openxmlformats.org/officeDocument/2006/bibliography"/>
+  </ds:schemaRefs>
+</ds:datastoreItem>
 </file>
</xml_diff>